<commit_message>
Core testing complete except for graphs and print utilities
</commit_message>
<xml_diff>
--- a/activeCRL/docs/ActiveCRL Simplified.docx
+++ b/activeCRL/docs/ActiveCRL Simplified.docx
@@ -3686,15 +3686,7 @@
     </w:p>
     <w:p>
       <w:r>
-        <w:t xml:space="preserve">To make CRL active, elements must be aware of changes that occur in related elements. The </w:t>
-      </w:r>
-      <w:proofErr w:type="spellStart"/>
-      <w:r>
-        <w:t>ChangeNotification</w:t>
-      </w:r>
-      <w:proofErr w:type="spellEnd"/>
-      <w:r>
-        <w:t xml:space="preserve"> is the mechanism of awareness. </w:t>
+        <w:t xml:space="preserve">To make CRL active, elements must be aware of changes that occur in related elements. The ChangeNotification is the mechanism of awareness. </w:t>
       </w:r>
       <w:r>
         <w:t>It reports changes to impacted elements. The</w:t>
@@ -3747,12 +3739,11 @@
         <w:rPr>
           <w:noProof/>
         </w:rPr>
-        <w:lastRenderedPageBreak/>
         <w:drawing>
-          <wp:inline distT="0" distB="0" distL="0" distR="0" wp14:anchorId="366A7DAA" wp14:editId="5E662AC8">
-            <wp:extent cx="5943600" cy="3612515"/>
-            <wp:effectExtent l="0" t="0" r="0" b="6985"/>
-            <wp:docPr id="3" name="Picture 3"/>
+          <wp:inline distT="0" distB="0" distL="0" distR="0" wp14:anchorId="46796839" wp14:editId="1ED071A5">
+            <wp:extent cx="5943600" cy="2825750"/>
+            <wp:effectExtent l="0" t="0" r="0" b="0"/>
+            <wp:docPr id="6" name="Picture 6"/>
             <wp:cNvGraphicFramePr>
               <a:graphicFrameLocks xmlns:a="http://schemas.openxmlformats.org/drawingml/2006/main" noChangeAspect="1"/>
             </wp:cNvGraphicFramePr>
@@ -3772,7 +3763,7 @@
                   <pic:spPr>
                     <a:xfrm>
                       <a:off x="0" y="0"/>
-                      <a:ext cx="5943600" cy="3612515"/>
+                      <a:ext cx="5943600" cy="2825750"/>
                     </a:xfrm>
                     <a:prstGeom prst="rect">
                       <a:avLst/>
@@ -3869,27 +3860,25 @@
           <w:numId w:val="14"/>
         </w:numPr>
       </w:pPr>
-      <w:proofErr w:type="spellStart"/>
-      <w:r>
+      <w:r>
+        <w:lastRenderedPageBreak/>
         <w:t>ConceptChange</w:t>
       </w:r>
-      <w:proofErr w:type="spellEnd"/>
+      <w:r>
+        <w:t>d</w:t>
+      </w:r>
       <w:r>
         <w:t xml:space="preserve"> is used to report a change to a concept. Any change to any of the concept’s attributes results in a </w:t>
       </w:r>
-      <w:proofErr w:type="spellStart"/>
-      <w:r>
-        <w:t>ConceptChange</w:t>
-      </w:r>
-      <w:proofErr w:type="spellEnd"/>
+      <w:r>
+        <w:t>ConceptChanged</w:t>
+      </w:r>
       <w:r>
         <w:t xml:space="preserve"> notification. The </w:t>
       </w:r>
-      <w:proofErr w:type="spellStart"/>
-      <w:r>
-        <w:t>ConceptChange</w:t>
-      </w:r>
-      <w:proofErr w:type="spellEnd"/>
+      <w:r>
+        <w:t>ConceptChanged</w:t>
+      </w:r>
       <w:r>
         <w:t xml:space="preserve"> is always generated by the Element that changed and is sent to the same Element. Upon receipt, this notification is then forwarded as </w:t>
       </w:r>
@@ -3906,13 +3895,11 @@
         </w:numPr>
       </w:pPr>
       <w:r>
-        <w:t xml:space="preserve">A </w:t>
-      </w:r>
-      <w:proofErr w:type="spellStart"/>
-      <w:r>
-        <w:t>ChildChange</w:t>
-      </w:r>
-      <w:proofErr w:type="spellEnd"/>
+        <w:t>A ChildChange</w:t>
+      </w:r>
+      <w:r>
+        <w:t>d</w:t>
+      </w:r>
       <w:r>
         <w:t xml:space="preserve"> is sent to the concept’s owner.</w:t>
       </w:r>
@@ -3926,15 +3913,31 @@
         </w:numPr>
       </w:pPr>
       <w:r>
-        <w:t xml:space="preserve">An </w:t>
-      </w:r>
-      <w:proofErr w:type="spellStart"/>
-      <w:r>
-        <w:t>IndicatedConceptChange</w:t>
-      </w:r>
-      <w:proofErr w:type="spellEnd"/>
+        <w:t>An IndicatedConceptChange</w:t>
+      </w:r>
+      <w:r>
+        <w:t>d</w:t>
+      </w:r>
       <w:r>
         <w:t xml:space="preserve"> is sent to all listeners</w:t>
+      </w:r>
+    </w:p>
+    <w:p>
+      <w:pPr>
+        <w:pStyle w:val="ListParagraph"/>
+        <w:numPr>
+          <w:ilvl w:val="1"/>
+          <w:numId w:val="14"/>
+        </w:numPr>
+      </w:pPr>
+      <w:r>
+        <w:t>A UniverseOfDiscourseChange</w:t>
+      </w:r>
+      <w:r>
+        <w:t>d</w:t>
+      </w:r>
+      <w:r>
+        <w:t xml:space="preserve"> is sent to the UniverseOfDiscourse</w:t>
       </w:r>
     </w:p>
     <w:p>
@@ -3945,19 +3948,15 @@
           <w:numId w:val="14"/>
         </w:numPr>
       </w:pPr>
-      <w:proofErr w:type="spellStart"/>
-      <w:r>
-        <w:t>ChildChange</w:t>
-      </w:r>
-      <w:proofErr w:type="spellEnd"/>
+      <w:r>
+        <w:t>ChildChanged</w:t>
+      </w:r>
       <w:r>
         <w:t xml:space="preserve"> is used to forward the notification of a descendant’s </w:t>
       </w:r>
-      <w:proofErr w:type="spellStart"/>
-      <w:r>
-        <w:t>ConceptChange</w:t>
-      </w:r>
-      <w:proofErr w:type="spellEnd"/>
+      <w:r>
+        <w:t>ConceptChanged</w:t>
+      </w:r>
       <w:r>
         <w:t xml:space="preserve"> up the ownership hierarchy. </w:t>
       </w:r>
@@ -3979,11 +3978,9 @@
       <w:r>
         <w:t xml:space="preserve">A </w:t>
       </w:r>
-      <w:proofErr w:type="spellStart"/>
-      <w:r>
-        <w:t>ChildChange</w:t>
-      </w:r>
-      <w:proofErr w:type="spellEnd"/>
+      <w:r>
+        <w:t>ChildChanged</w:t>
+      </w:r>
       <w:r>
         <w:t xml:space="preserve"> is then sent to the concept</w:t>
       </w:r>
@@ -4002,11 +3999,9 @@
       <w:r>
         <w:t xml:space="preserve">An </w:t>
       </w:r>
-      <w:proofErr w:type="spellStart"/>
-      <w:r>
-        <w:t>IndicatedConceptChange</w:t>
-      </w:r>
-      <w:proofErr w:type="spellEnd"/>
+      <w:r>
+        <w:t>IndicatedConceptChanged</w:t>
+      </w:r>
       <w:r>
         <w:t xml:space="preserve"> is sent to all listeners</w:t>
       </w:r>
@@ -4019,11 +4014,9 @@
           <w:numId w:val="14"/>
         </w:numPr>
       </w:pPr>
-      <w:proofErr w:type="spellStart"/>
-      <w:r>
-        <w:t>IndicatedConceptChange</w:t>
-      </w:r>
-      <w:proofErr w:type="spellEnd"/>
+      <w:r>
+        <w:t>IndicatedConceptChanged</w:t>
+      </w:r>
       <w:r>
         <w:t xml:space="preserve"> is used to inform </w:t>
       </w:r>
@@ -4031,31 +4024,7 @@
         <w:t xml:space="preserve">a </w:t>
       </w:r>
       <w:r>
-        <w:t xml:space="preserve">concept that a change has occurred to an indicated concept: either the </w:t>
-      </w:r>
-      <w:proofErr w:type="spellStart"/>
-      <w:r>
-        <w:t>ReferencedConcept</w:t>
-      </w:r>
-      <w:proofErr w:type="spellEnd"/>
-      <w:r>
-        <w:t xml:space="preserve"> of a Reference or the </w:t>
-      </w:r>
-      <w:proofErr w:type="spellStart"/>
-      <w:r>
-        <w:t>AbstractConcept</w:t>
-      </w:r>
-      <w:proofErr w:type="spellEnd"/>
-      <w:r>
-        <w:t xml:space="preserve"> or </w:t>
-      </w:r>
-      <w:proofErr w:type="spellStart"/>
-      <w:r>
-        <w:t>RefinedConcept</w:t>
-      </w:r>
-      <w:proofErr w:type="spellEnd"/>
-      <w:r>
-        <w:t xml:space="preserve"> of a Refinement. </w:t>
+        <w:t xml:space="preserve">concept that a change has occurred to an indicated concept: either the ReferencedConcept of a Reference or the AbstractConcept or RefinedConcept of a Refinement. </w:t>
       </w:r>
       <w:r>
         <w:t>This notification is forwarded as follows:</w:t>
@@ -4072,13 +4041,8 @@
       <w:r>
         <w:t xml:space="preserve">An </w:t>
       </w:r>
-      <w:proofErr w:type="spellStart"/>
-      <w:r>
-        <w:t>IndicatedConceptChanged</w:t>
-      </w:r>
-      <w:proofErr w:type="spellEnd"/>
-      <w:r>
-        <w:t xml:space="preserve"> </w:t>
+      <w:r>
+        <w:t xml:space="preserve">IndicatedConceptChanged </w:t>
       </w:r>
       <w:r>
         <w:t>is sent to the concept’s owner</w:t>
@@ -4089,18 +4053,10 @@
         <w:ind w:left="720"/>
       </w:pPr>
       <w:r>
-        <w:t xml:space="preserve">Note that an </w:t>
-      </w:r>
-      <w:proofErr w:type="spellStart"/>
-      <w:r>
-        <w:t>IndicatedConceptChange</w:t>
-      </w:r>
-      <w:r>
-        <w:t>d</w:t>
-      </w:r>
-      <w:proofErr w:type="spellEnd"/>
-      <w:r>
-        <w:t xml:space="preserve"> is not forwarded to listeners.</w:t>
+        <w:t>Note that an IndicatedConceptChange</w:t>
+      </w:r>
+      <w:r>
+        <w:t>d is not forwarded to listeners.</w:t>
       </w:r>
     </w:p>
     <w:p>
@@ -4111,16 +4067,11 @@
           <w:numId w:val="14"/>
         </w:numPr>
       </w:pPr>
-      <w:proofErr w:type="spellStart"/>
       <w:r>
         <w:t>Abstraction</w:t>
       </w:r>
       <w:r>
-        <w:t>Changed</w:t>
-      </w:r>
-      <w:proofErr w:type="spellEnd"/>
-      <w:r>
-        <w:t xml:space="preserve"> is used to indicate </w:t>
+        <w:t xml:space="preserve">Changed is used to indicate </w:t>
       </w:r>
       <w:r>
         <w:t xml:space="preserve">to a refined element </w:t>
@@ -4137,11 +4088,9 @@
       <w:r>
         <w:t xml:space="preserve">It is generated by a Refinement when it receives an </w:t>
       </w:r>
-      <w:proofErr w:type="spellStart"/>
-      <w:r>
-        <w:t>IndicatedConceptChange</w:t>
-      </w:r>
-      <w:proofErr w:type="spellEnd"/>
+      <w:r>
+        <w:t>IndicatedConceptChanged</w:t>
+      </w:r>
       <w:r>
         <w:t xml:space="preserve"> from its abstract concept and is sent to the refined concept.</w:t>
       </w:r>
@@ -4158,13 +4107,11 @@
         </w:numPr>
       </w:pPr>
       <w:r>
-        <w:t xml:space="preserve">A </w:t>
-      </w:r>
-      <w:proofErr w:type="spellStart"/>
-      <w:r>
-        <w:t>ChildAbstractionChange</w:t>
-      </w:r>
-      <w:proofErr w:type="spellEnd"/>
+        <w:t>A ChildAbstractionChange</w:t>
+      </w:r>
+      <w:r>
+        <w:t>d</w:t>
+      </w:r>
       <w:r>
         <w:t xml:space="preserve"> is sent to the concept’s owner</w:t>
       </w:r>
@@ -4178,22 +4125,29 @@
         </w:numPr>
       </w:pPr>
       <w:r>
-        <w:lastRenderedPageBreak/>
-        <w:t xml:space="preserve">An </w:t>
-      </w:r>
-      <w:proofErr w:type="spellStart"/>
-      <w:r>
-        <w:t>AbstractionChange</w:t>
-      </w:r>
-      <w:proofErr w:type="spellEnd"/>
-      <w:r>
-        <w:t xml:space="preserve"> is sent to any listeners that are Refinements who have this concept as their abstract concept. No </w:t>
-      </w:r>
-      <w:proofErr w:type="spellStart"/>
-      <w:r>
-        <w:t>IndicatedElementChange</w:t>
-      </w:r>
-      <w:proofErr w:type="spellEnd"/>
+        <w:t>An AbstractionChange</w:t>
+      </w:r>
+      <w:r>
+        <w:t>d</w:t>
+      </w:r>
+      <w:r>
+        <w:t xml:space="preserve"> is sent to </w:t>
+      </w:r>
+      <w:r>
+        <w:t xml:space="preserve">the refined concepts of any </w:t>
+      </w:r>
+      <w:r>
+        <w:t>listeners that are Refinements who have this concept as their abstract concept. No Indicated</w:t>
+      </w:r>
+      <w:r>
+        <w:t>Concept</w:t>
+      </w:r>
+      <w:r>
+        <w:t>Change</w:t>
+      </w:r>
+      <w:r>
+        <w:t>d</w:t>
+      </w:r>
       <w:r>
         <w:t xml:space="preserve"> is sent to this Refinement.</w:t>
       </w:r>
@@ -4207,13 +4161,17 @@
         </w:numPr>
       </w:pPr>
       <w:r>
-        <w:t xml:space="preserve">An </w:t>
-      </w:r>
-      <w:proofErr w:type="spellStart"/>
-      <w:r>
-        <w:t>IndicatedElementChange</w:t>
-      </w:r>
-      <w:proofErr w:type="spellEnd"/>
+        <w:t>An Indicated</w:t>
+      </w:r>
+      <w:r>
+        <w:t>Concept</w:t>
+      </w:r>
+      <w:r>
+        <w:t>Change</w:t>
+      </w:r>
+      <w:r>
+        <w:t>d</w:t>
+      </w:r>
       <w:r>
         <w:t xml:space="preserve"> is sent to all other listeners</w:t>
       </w:r>
@@ -4229,14 +4187,15 @@
       <w:r>
         <w:t xml:space="preserve">A </w:t>
       </w:r>
-      <w:proofErr w:type="spellStart"/>
       <w:r>
         <w:t>ChildAbstraction</w:t>
       </w:r>
       <w:r>
         <w:t>Change</w:t>
       </w:r>
-      <w:proofErr w:type="spellEnd"/>
+      <w:r>
+        <w:t>d</w:t>
+      </w:r>
       <w:r>
         <w:t xml:space="preserve"> is used to inform </w:t>
       </w:r>
@@ -4259,13 +4218,11 @@
         </w:numPr>
       </w:pPr>
       <w:r>
-        <w:t xml:space="preserve">A </w:t>
-      </w:r>
-      <w:proofErr w:type="spellStart"/>
-      <w:r>
-        <w:t>ChildAbstractionChange</w:t>
-      </w:r>
-      <w:proofErr w:type="spellEnd"/>
+        <w:t>A ChildAbstractionChange</w:t>
+      </w:r>
+      <w:r>
+        <w:t>d</w:t>
+      </w:r>
       <w:r>
         <w:t xml:space="preserve"> is sent to the concept’s owner</w:t>
       </w:r>
@@ -4281,19 +4238,21 @@
       <w:r>
         <w:t xml:space="preserve">An </w:t>
       </w:r>
-      <w:proofErr w:type="spellStart"/>
-      <w:r>
-        <w:t>AbstractionChange</w:t>
-      </w:r>
-      <w:proofErr w:type="spellEnd"/>
-      <w:r>
-        <w:t xml:space="preserve"> is sent to any listeners that are Refinements who have this concept as their abstract concept. No </w:t>
-      </w:r>
-      <w:proofErr w:type="spellStart"/>
-      <w:r>
-        <w:t>IndicatedElementChange</w:t>
-      </w:r>
-      <w:proofErr w:type="spellEnd"/>
+      <w:r>
+        <w:t>AbstractionChanged</w:t>
+      </w:r>
+      <w:r>
+        <w:t xml:space="preserve"> is sent to any listeners that are Refinements who have this concept as their abstract concept. No Indicated</w:t>
+      </w:r>
+      <w:r>
+        <w:t>Concept</w:t>
+      </w:r>
+      <w:r>
+        <w:t>Change</w:t>
+      </w:r>
+      <w:r>
+        <w:t>d</w:t>
+      </w:r>
       <w:r>
         <w:t xml:space="preserve"> is sent to this Refinement.</w:t>
       </w:r>
@@ -4307,13 +4266,17 @@
         </w:numPr>
       </w:pPr>
       <w:r>
-        <w:t xml:space="preserve">An </w:t>
-      </w:r>
-      <w:proofErr w:type="spellStart"/>
-      <w:r>
-        <w:t>IndicatedElementChange</w:t>
-      </w:r>
-      <w:proofErr w:type="spellEnd"/>
+        <w:t>An Indicated</w:t>
+      </w:r>
+      <w:r>
+        <w:t>Concept</w:t>
+      </w:r>
+      <w:r>
+        <w:t>Change</w:t>
+      </w:r>
+      <w:r>
+        <w:t>d</w:t>
+      </w:r>
       <w:r>
         <w:t xml:space="preserve"> is sent to all other listeners</w:t>
       </w:r>
@@ -4331,11 +4294,29 @@
       </w:r>
       <w:proofErr w:type="spellStart"/>
       <w:r>
-        <w:t>UniverseOfDiscourseChange</w:t>
+        <w:t>U</w:t>
+      </w:r>
+      <w:r>
+        <w:t>ofDConcept</w:t>
+      </w:r>
+      <w:r>
+        <w:t>Changed</w:t>
       </w:r>
       <w:proofErr w:type="spellEnd"/>
       <w:r>
-        <w:t xml:space="preserve"> is used to inform a listener to the Universe of Discourse that a concept in the </w:t>
+        <w:t xml:space="preserve"> is used to </w:t>
+      </w:r>
+      <w:r>
+        <w:t xml:space="preserve">indicate that </w:t>
+      </w:r>
+      <w:r>
+        <w:t xml:space="preserve">a </w:t>
+      </w:r>
+      <w:r>
+        <w:t>concept i</w:t>
+      </w:r>
+      <w:r>
+        <w:t xml:space="preserve">n the </w:t>
       </w:r>
       <w:proofErr w:type="spellStart"/>
       <w:r>
@@ -4343,65 +4324,177 @@
       </w:r>
       <w:proofErr w:type="spellEnd"/>
       <w:r>
-        <w:t xml:space="preserve"> is changed. This notification is always a direct forwarding of a ConceptChange</w:t>
+        <w:t xml:space="preserve"> </w:t>
+      </w:r>
+      <w:r>
+        <w:t>has</w:t>
+      </w:r>
+      <w:r>
+        <w:t xml:space="preserve"> changed. </w:t>
+      </w:r>
+      <w:r>
+        <w:t xml:space="preserve">It is used to forward </w:t>
+      </w:r>
+      <w:r>
+        <w:t>ConceptChanged</w:t>
+      </w:r>
+      <w:r>
+        <w:t xml:space="preserve">. This notification is forwarded </w:t>
+      </w:r>
+      <w:r>
+        <w:t xml:space="preserve">by the Universe of Discourse </w:t>
+      </w:r>
+      <w:r>
+        <w:t>as follows:</w:t>
+      </w:r>
+    </w:p>
+    <w:p>
+      <w:pPr>
+        <w:pStyle w:val="ListParagraph"/>
+        <w:numPr>
+          <w:ilvl w:val="1"/>
+          <w:numId w:val="14"/>
+        </w:numPr>
+      </w:pPr>
+      <w:r>
+        <w:t xml:space="preserve">An </w:t>
+      </w:r>
+      <w:r>
+        <w:t>IndicatedConceptChanged</w:t>
+      </w:r>
+      <w:r>
+        <w:t xml:space="preserve"> is used to inform a concept that a change has occurred in the indicated concept, i.e. the Universe of Discourse. </w:t>
+      </w:r>
+    </w:p>
+    <w:p>
+      <w:pPr>
+        <w:pStyle w:val="ListParagraph"/>
+        <w:numPr>
+          <w:ilvl w:val="0"/>
+          <w:numId w:val="14"/>
+        </w:numPr>
+      </w:pPr>
+      <w:r>
+        <w:t xml:space="preserve">A </w:t>
+      </w:r>
+      <w:proofErr w:type="spellStart"/>
+      <w:r>
+        <w:t>UofDConceptAdded</w:t>
+      </w:r>
+      <w:proofErr w:type="spellEnd"/>
+      <w:r>
+        <w:t xml:space="preserve"> is used to indicate that a concept has been added to the </w:t>
+      </w:r>
+      <w:proofErr w:type="spellStart"/>
+      <w:r>
+        <w:t>UofD</w:t>
+      </w:r>
+      <w:proofErr w:type="spellEnd"/>
+      <w:r>
+        <w:t>. This notification is forwarded by the UniverseOfDiscourse as follows:</w:t>
+      </w:r>
+    </w:p>
+    <w:p>
+      <w:pPr>
+        <w:pStyle w:val="ListParagraph"/>
+        <w:numPr>
+          <w:ilvl w:val="1"/>
+          <w:numId w:val="14"/>
+        </w:numPr>
+      </w:pPr>
+      <w:r>
+        <w:t>An IndicatedConceptChanged is used to inform a concept of this change</w:t>
+      </w:r>
+    </w:p>
+    <w:p>
+      <w:pPr>
+        <w:pStyle w:val="ListParagraph"/>
+        <w:numPr>
+          <w:ilvl w:val="0"/>
+          <w:numId w:val="14"/>
+        </w:numPr>
+      </w:pPr>
+      <w:r>
+        <w:t xml:space="preserve">A </w:t>
+      </w:r>
+      <w:proofErr w:type="spellStart"/>
+      <w:r>
+        <w:t>UofDConceptRemoved</w:t>
+      </w:r>
+      <w:proofErr w:type="spellEnd"/>
+      <w:r>
+        <w:t xml:space="preserve"> is used to indicate that a concept has been removed from the </w:t>
+      </w:r>
+      <w:proofErr w:type="spellStart"/>
+      <w:r>
+        <w:t>UofD</w:t>
+      </w:r>
+      <w:proofErr w:type="spellEnd"/>
+      <w:r>
+        <w:t>. This notification is forwarded by the UniverseOfDiscourse as follows:</w:t>
+      </w:r>
+    </w:p>
+    <w:p>
+      <w:pPr>
+        <w:pStyle w:val="ListParagraph"/>
+        <w:numPr>
+          <w:ilvl w:val="1"/>
+          <w:numId w:val="14"/>
+        </w:numPr>
+      </w:pPr>
+      <w:r>
+        <w:t>An IndicatedConceptChanged is used to inform a concept of this change</w:t>
       </w:r>
       <w:bookmarkStart w:id="16" w:name="_GoBack"/>
       <w:bookmarkEnd w:id="16"/>
     </w:p>
     <w:p>
       <w:r>
-        <w:t xml:space="preserve">Changes are communicated via the </w:t>
+        <w:lastRenderedPageBreak/>
+        <w:t>Changes are communicated via the ChangeNotification data structure (</w:t>
+      </w:r>
+      <w:r>
+        <w:fldChar w:fldCharType="begin"/>
+      </w:r>
+      <w:r>
+        <w:instrText xml:space="preserve"> REF _Ref526258294 \h </w:instrText>
+      </w:r>
+      <w:r>
+        <w:fldChar w:fldCharType="separate"/>
+      </w:r>
+      <w:r>
+        <w:t xml:space="preserve">Figure </w:t>
+      </w:r>
+      <w:r>
+        <w:rPr>
+          <w:noProof/>
+        </w:rPr>
+        <w:t>4</w:t>
+      </w:r>
+      <w:r>
+        <w:noBreakHyphen/>
+      </w:r>
+      <w:r>
+        <w:rPr>
+          <w:noProof/>
+        </w:rPr>
+        <w:t>6</w:t>
+      </w:r>
+      <w:r>
+        <w:fldChar w:fldCharType="end"/>
+      </w:r>
+      <w:r>
+        <w:t xml:space="preserve">). The type indicates the type of change.  The </w:t>
       </w:r>
       <w:proofErr w:type="spellStart"/>
       <w:r>
-        <w:t>ChangeNotification</w:t>
+        <w:t>r</w:t>
+      </w:r>
+      <w:r>
+        <w:t>eportingElement</w:t>
       </w:r>
       <w:proofErr w:type="spellEnd"/>
       <w:r>
-        <w:t xml:space="preserve"> data structure (</w:t>
-      </w:r>
-      <w:r>
-        <w:fldChar w:fldCharType="begin"/>
-      </w:r>
-      <w:r>
-        <w:instrText xml:space="preserve"> REF _Ref526258294 \h </w:instrText>
-      </w:r>
-      <w:r>
-        <w:fldChar w:fldCharType="separate"/>
-      </w:r>
-      <w:r>
-        <w:t xml:space="preserve">Figure </w:t>
-      </w:r>
-      <w:r>
-        <w:rPr>
-          <w:noProof/>
-        </w:rPr>
-        <w:t>4</w:t>
-      </w:r>
-      <w:r>
-        <w:noBreakHyphen/>
-      </w:r>
-      <w:r>
-        <w:rPr>
-          <w:noProof/>
-        </w:rPr>
-        <w:t>6</w:t>
-      </w:r>
-      <w:r>
-        <w:fldChar w:fldCharType="end"/>
-      </w:r>
-      <w:r>
-        <w:t xml:space="preserve">). The type indicates the type of change.  The </w:t>
-      </w:r>
-      <w:proofErr w:type="spellStart"/>
-      <w:r>
-        <w:t>r</w:t>
-      </w:r>
-      <w:r>
-        <w:t>eportingElement</w:t>
-      </w:r>
-      <w:proofErr w:type="spellEnd"/>
-      <w:r>
         <w:t xml:space="preserve"> is the </w:t>
       </w:r>
       <w:r>
@@ -4414,15 +4507,7 @@
         <w:t xml:space="preserve"> </w:t>
       </w:r>
       <w:r>
-        <w:t xml:space="preserve">If the type is </w:t>
-      </w:r>
-      <w:proofErr w:type="spellStart"/>
-      <w:r>
-        <w:t>ConceptChanged</w:t>
-      </w:r>
-      <w:proofErr w:type="spellEnd"/>
-      <w:r>
-        <w:t>, t</w:t>
+        <w:t>If the type is ConceptChanged, t</w:t>
       </w:r>
       <w:r>
         <w:t xml:space="preserve">he </w:t>
@@ -4635,7 +4720,6 @@
       </w:pPr>
       <w:proofErr w:type="spellStart"/>
       <w:r>
-        <w:lastRenderedPageBreak/>
         <w:t>CloneAsRefinement</w:t>
       </w:r>
       <w:proofErr w:type="spellEnd"/>
@@ -4753,6 +4837,7 @@
         <w:rPr>
           <w:noProof/>
         </w:rPr>
+        <w:lastRenderedPageBreak/>
         <w:drawing>
           <wp:inline distT="0" distB="0" distL="0" distR="0" wp14:anchorId="31AB068C" wp14:editId="09270194">
             <wp:extent cx="2244545" cy="2014789"/>
@@ -8036,7 +8121,7 @@
 </file>
 
 <file path=customXml/itemProps1.xml><?xml version="1.0" encoding="utf-8"?>
-<ds:datastoreItem xmlns:ds="http://schemas.openxmlformats.org/officeDocument/2006/customXml" ds:itemID="{A0B4BE79-A6B5-475D-90F1-7AC6BB43E641}">
+<ds:datastoreItem xmlns:ds="http://schemas.openxmlformats.org/officeDocument/2006/customXml" ds:itemID="{E0580D91-5927-4F19-9E8C-A0CA6C8E9423}">
   <ds:schemaRefs>
     <ds:schemaRef ds:uri="http://schemas.openxmlformats.org/officeDocument/2006/bibliography"/>
   </ds:schemaRefs>

</xml_diff>